<commit_message>
updating resume and portfolio
</commit_message>
<xml_diff>
--- a/Resume.docx
+++ b/Resume.docx
@@ -96,8 +96,16 @@
           <w:p>
             <w:pPr>
               <w:pStyle w:val="Heading1"/>
+              <w:rPr>
+                <w:b w:val="1"/>
+                <w:bCs w:val="1"/>
+              </w:rPr>
             </w:pPr>
             <w:r>
+              <w:rPr>
+                <w:b w:val="1"/>
+                <w:bCs w:val="1"/>
+              </w:rPr>
               <w:t>Objective</w:t>
             </w:r>
           </w:p>
@@ -120,49 +128,34 @@
           <w:p>
             <w:pPr>
               <w:pStyle w:val="BodyText"/>
-              <w:rPr>
-                <w:rFonts w:ascii="Times New Roman" w:hAnsi="Times New Roman"/>
-                <w:b w:val="0"/>
-                <w:bCs w:val="0"/>
-                <w:sz w:val="22"/>
-                <w:szCs w:val="22"/>
-              </w:rPr>
             </w:pPr>
             <w:r>
-              <w:rPr/>
-              <w:t xml:space="preserve">Passionate software developer with diverse industry experience (Walmart, </w:t>
-            </w:r>
-            <w:r>
-              <w:rPr/>
-              <w:t>Amshot</w:t>
-            </w:r>
-            <w:r>
-              <w:rPr/>
-              <w:t xml:space="preserve">) and </w:t>
-            </w:r>
-            <w:r>
-              <w:rPr/>
-              <w:t>proficiency</w:t>
-            </w:r>
-            <w:r>
-              <w:rPr/>
-              <w:t xml:space="preserve"> in React, Angular, Vue, ASP.NET, React Native, Azure DevOps, and Amazon Cloud. </w:t>
-            </w:r>
-            <w:r>
-              <w:rPr/>
-              <w:t>Seeking</w:t>
-            </w:r>
-            <w:r>
-              <w:rPr/>
-              <w:t xml:space="preserve"> a software development role to contribute </w:t>
-            </w:r>
-            <w:r>
-              <w:rPr/>
-              <w:t>expertise</w:t>
-            </w:r>
-            <w:r>
-              <w:rPr/>
-              <w:t>, innovation, and leadership to a dynamic team.</w:t>
+              <w:rPr>
+                <w:noProof w:val="0"/>
+                <w:lang w:val="en-US"/>
+              </w:rPr>
+              <w:t>P</w:t>
+            </w:r>
+            <w:r>
+              <w:rPr>
+                <w:noProof w:val="0"/>
+                <w:lang w:val="en-US"/>
+              </w:rPr>
+              <w:t>assionate software developer with extensive experience in modern frontend frameworks such as React, Vue, and Angular, alongside backend expertise in Node.js</w:t>
+            </w:r>
+            <w:r>
+              <w:rPr>
+                <w:noProof w:val="0"/>
+                <w:lang w:val="en-US"/>
+              </w:rPr>
+              <w:t>.</w:t>
+            </w:r>
+            <w:r>
+              <w:rPr>
+                <w:noProof w:val="0"/>
+                <w:lang w:val="en-US"/>
+              </w:rPr>
+              <w:t xml:space="preserve"> Proven leadership in mentoring junior developers, leading automation and development teams, and delivering scalable solutions using Azure DevOps, AWS, and Docker. Seeking a dynamic role where I can leverage my technical skills, leadership, and commitment to continuous improvement to drive impactful projects and foster team success.</w:t>
             </w:r>
           </w:p>
           <w:p>
@@ -242,7 +235,42 @@
                       <w:sz w:val="24"/>
                       <w:szCs w:val="24"/>
                     </w:rPr>
-                    <w:t>Frontend Development</w:t>
+                    <w:t xml:space="preserve">Web </w:t>
+                  </w:r>
+                  <w:r>
+                    <w:rPr>
+                      <w:rFonts w:ascii="AppleSystemUIFont" w:hAnsi="AppleSystemUIFont" w:cs="AppleSystemUIFont"/>
+                      <w:sz w:val="24"/>
+                      <w:szCs w:val="24"/>
+                    </w:rPr>
+                    <w:t>Development</w:t>
+                  </w:r>
+                </w:p>
+                <w:p>
+                  <w:pPr>
+                    <w:pStyle w:val="BodyText1"/>
+                    <w:numPr>
+                      <w:ilvl w:val="0"/>
+                      <w:numId w:val="5"/>
+                    </w:numPr>
+                    <w:suppressLineNumbers w:val="0"/>
+                    <w:bidi w:val="0"/>
+                    <w:spacing w:before="100" w:beforeAutospacing="off" w:after="0" w:afterAutospacing="off" w:line="240" w:lineRule="auto"/>
+                    <w:ind w:left="720" w:right="0" w:hanging="360"/>
+                    <w:jc w:val="left"/>
+                    <w:rPr>
+                      <w:rFonts w:ascii="AppleSystemUIFont" w:hAnsi="AppleSystemUIFont" w:cs="AppleSystemUIFont"/>
+                      <w:sz w:val="22"/>
+                      <w:szCs w:val="22"/>
+                    </w:rPr>
+                  </w:pPr>
+                  <w:r>
+                    <w:rPr>
+                      <w:rFonts w:ascii="AppleSystemUIFont" w:hAnsi="AppleSystemUIFont" w:cs="AppleSystemUIFont"/>
+                      <w:sz w:val="24"/>
+                      <w:szCs w:val="24"/>
+                    </w:rPr>
+                    <w:t>React</w:t>
                   </w:r>
                 </w:p>
                 <w:p>
@@ -268,24 +296,31 @@
                       <w:sz w:val="24"/>
                       <w:szCs w:val="24"/>
                     </w:rPr>
-                    <w:t>Angular.js</w:t>
+                    <w:t>Node</w:t>
                   </w:r>
                 </w:p>
+              </w:tc>
+              <w:tc>
+                <w:tcPr>
+                  <w:tcW w:w="3732" w:type="dxa"/>
+                  <w:tcMar/>
+                </w:tcPr>
                 <w:p>
                   <w:pPr>
                     <w:pStyle w:val="BodyText1"/>
                     <w:numPr>
                       <w:ilvl w:val="0"/>
-                      <w:numId w:val="5"/>
+                      <w:numId w:val="6"/>
                     </w:numPr>
+                    <w:suppressLineNumbers w:val="0"/>
                     <w:bidi w:val="0"/>
                     <w:spacing w:before="100" w:beforeAutospacing="off" w:after="0" w:afterAutospacing="off" w:line="240" w:lineRule="auto"/>
-                    <w:ind w:right="0"/>
+                    <w:ind w:left="720" w:right="0" w:hanging="360"/>
                     <w:jc w:val="left"/>
                     <w:rPr>
                       <w:rFonts w:ascii="AppleSystemUIFont" w:hAnsi="AppleSystemUIFont" w:cs="AppleSystemUIFont"/>
-                      <w:sz w:val="22"/>
-                      <w:szCs w:val="22"/>
+                      <w:sz w:val="24"/>
+                      <w:szCs w:val="24"/>
                     </w:rPr>
                   </w:pPr>
                   <w:r>
@@ -294,15 +329,9 @@
                       <w:sz w:val="24"/>
                       <w:szCs w:val="24"/>
                     </w:rPr>
-                    <w:t>Node.js</w:t>
+                    <w:t>Vue</w:t>
                   </w:r>
                 </w:p>
-              </w:tc>
-              <w:tc>
-                <w:tcPr>
-                  <w:tcW w:w="3732" w:type="dxa"/>
-                  <w:tcMar/>
-                </w:tcPr>
                 <w:p>
                   <w:pPr>
                     <w:pStyle w:val="BodyText1"/>
@@ -326,7 +355,7 @@
                       <w:sz w:val="24"/>
                       <w:szCs w:val="24"/>
                     </w:rPr>
-                    <w:t>React.js</w:t>
+                    <w:t>Angular</w:t>
                   </w:r>
                 </w:p>
                 <w:p>
@@ -335,72 +364,6 @@
                     <w:numPr>
                       <w:ilvl w:val="0"/>
                       <w:numId w:val="6"/>
-                    </w:numPr>
-                    <w:bidi w:val="0"/>
-                    <w:spacing w:before="100" w:beforeAutospacing="off" w:after="0" w:afterAutospacing="off" w:line="240" w:lineRule="auto"/>
-                    <w:ind w:right="0"/>
-                    <w:jc w:val="left"/>
-                    <w:rPr>
-                      <w:rFonts w:ascii="AppleSystemUIFont" w:hAnsi="AppleSystemUIFont" w:cs="AppleSystemUIFont"/>
-                      <w:sz w:val="22"/>
-                      <w:szCs w:val="22"/>
-                    </w:rPr>
-                  </w:pPr>
-                  <w:r>
-                    <w:rPr>
-                      <w:rFonts w:ascii="AppleSystemUIFont" w:hAnsi="AppleSystemUIFont" w:cs="AppleSystemUIFont"/>
-                      <w:sz w:val="24"/>
-                      <w:szCs w:val="24"/>
-                    </w:rPr>
-                    <w:t>Vue 2</w:t>
-                  </w:r>
-                </w:p>
-                <w:p>
-                  <w:pPr>
-                    <w:pStyle w:val="BodyText1"/>
-                    <w:numPr>
-                      <w:ilvl w:val="0"/>
-                      <w:numId w:val="6"/>
-                    </w:numPr>
-                    <w:bidi w:val="0"/>
-                    <w:spacing w:before="100" w:beforeAutospacing="off" w:after="0" w:afterAutospacing="off" w:line="240" w:lineRule="auto"/>
-                    <w:ind w:right="0"/>
-                    <w:jc w:val="left"/>
-                    <w:rPr>
-                      <w:rFonts w:ascii="AppleSystemUIFont" w:hAnsi="AppleSystemUIFont" w:cs="AppleSystemUIFont"/>
-                      <w:sz w:val="22"/>
-                      <w:szCs w:val="22"/>
-                    </w:rPr>
-                  </w:pPr>
-                  <w:r>
-                    <w:rPr>
-                      <w:rFonts w:ascii="AppleSystemUIFont" w:hAnsi="AppleSystemUIFont" w:cs="AppleSystemUIFont"/>
-                      <w:sz w:val="24"/>
-                      <w:szCs w:val="24"/>
-                    </w:rPr>
-                    <w:t>Strapi</w:t>
-                  </w:r>
-                  <w:r>
-                    <w:rPr>
-                      <w:rFonts w:ascii="AppleSystemUIFont" w:hAnsi="AppleSystemUIFont" w:cs="AppleSystemUIFont"/>
-                      <w:sz w:val="24"/>
-                      <w:szCs w:val="24"/>
-                    </w:rPr>
-                    <w:t xml:space="preserve"> CMS</w:t>
-                  </w:r>
-                </w:p>
-              </w:tc>
-              <w:tc>
-                <w:tcPr>
-                  <w:tcW w:w="3365" w:type="dxa"/>
-                  <w:tcMar/>
-                </w:tcPr>
-                <w:p>
-                  <w:pPr>
-                    <w:pStyle w:val="BodyText1"/>
-                    <w:numPr>
-                      <w:ilvl w:val="0"/>
-                      <w:numId w:val="7"/>
                     </w:numPr>
                     <w:bidi w:val="0"/>
                     <w:spacing w:before="100" w:beforeAutospacing="off" w:after="0" w:afterAutospacing="off" w:line="240" w:lineRule="auto"/>
@@ -418,9 +381,15 @@
                       <w:sz w:val="24"/>
                       <w:szCs w:val="24"/>
                     </w:rPr>
-                    <w:t>GraphQL</w:t>
+                    <w:t>Docker</w:t>
                   </w:r>
                 </w:p>
+              </w:tc>
+              <w:tc>
+                <w:tcPr>
+                  <w:tcW w:w="3365" w:type="dxa"/>
+                  <w:tcMar/>
+                </w:tcPr>
                 <w:p>
                   <w:pPr>
                     <w:pStyle w:val="BodyText1"/>
@@ -473,6 +442,32 @@
                     <w:t>Git</w:t>
                   </w:r>
                 </w:p>
+                <w:p>
+                  <w:pPr>
+                    <w:pStyle w:val="BodyText1"/>
+                    <w:numPr>
+                      <w:ilvl w:val="0"/>
+                      <w:numId w:val="7"/>
+                    </w:numPr>
+                    <w:bidi w:val="0"/>
+                    <w:spacing w:before="100" w:beforeAutospacing="off" w:after="0" w:afterAutospacing="off" w:line="240" w:lineRule="auto"/>
+                    <w:ind w:right="0"/>
+                    <w:jc w:val="left"/>
+                    <w:rPr>
+                      <w:rFonts w:ascii="AppleSystemUIFont" w:hAnsi="AppleSystemUIFont" w:cs="AppleSystemUIFont"/>
+                      <w:sz w:val="24"/>
+                      <w:szCs w:val="24"/>
+                    </w:rPr>
+                  </w:pPr>
+                  <w:r>
+                    <w:rPr>
+                      <w:rFonts w:ascii="AppleSystemUIFont" w:hAnsi="AppleSystemUIFont" w:cs="AppleSystemUIFont"/>
+                      <w:sz w:val="24"/>
+                      <w:szCs w:val="24"/>
+                    </w:rPr>
+                    <w:t>Automation</w:t>
+                  </w:r>
+                </w:p>
               </w:tc>
             </w:tr>
           </w:tbl>
@@ -505,8 +500,9 @@
           <w:p>
             <w:pPr>
               <w:pStyle w:val="BodyText1"/>
+              <w:suppressLineNumbers w:val="0"/>
               <w:bidi w:val="0"/>
-              <w:spacing w:before="240" w:beforeAutospacing="off" w:after="40" w:afterAutospacing="off"/>
+              <w:spacing w:before="240" w:beforeAutospacing="off" w:after="40" w:afterAutospacing="off" w:line="220" w:lineRule="atLeast"/>
               <w:ind w:left="0" w:right="0"/>
               <w:jc w:val="center"/>
             </w:pPr>
@@ -515,7 +511,7 @@
                 <w:b w:val="1"/>
                 <w:bCs w:val="1"/>
               </w:rPr>
-              <w:t>Amshot</w:t>
+              <w:t>Upwork</w:t>
             </w:r>
           </w:p>
         </w:tc>
@@ -540,7 +536,11 @@
             </w:pPr>
             <w:r>
               <w:rPr/>
-              <w:t>Feb 2022 – October 2023</w:t>
+              <w:t>October 2023</w:t>
+            </w:r>
+            <w:r>
+              <w:rPr/>
+              <w:t>-Present</w:t>
             </w:r>
           </w:p>
         </w:tc>
@@ -555,25 +555,18 @@
             </w:tcBorders>
             <w:tcMar/>
           </w:tcPr>
-          <w:p w14:noSpellErr="1">
+          <w:p>
             <w:pPr>
               <w:pStyle w:val="BodyText1"/>
+              <w:suppressLineNumbers w:val="0"/>
               <w:bidi w:val="0"/>
-              <w:spacing w:before="240" w:beforeAutospacing="off" w:after="40" w:afterAutospacing="off"/>
+              <w:spacing w:before="240" w:beforeAutospacing="off" w:after="40" w:afterAutospacing="off" w:line="220" w:lineRule="atLeast"/>
               <w:ind w:left="0" w:right="0"/>
               <w:jc w:val="center"/>
             </w:pPr>
             <w:r>
               <w:rPr/>
-              <w:t>Oklahoma City</w:t>
-            </w:r>
-            <w:r>
-              <w:rPr/>
-              <w:t xml:space="preserve">, </w:t>
-            </w:r>
-            <w:r>
-              <w:rPr/>
-              <w:t>OK</w:t>
+              <w:t>Remote</w:t>
             </w:r>
           </w:p>
         </w:tc>
@@ -594,10 +587,11 @@
             </w:tcBorders>
             <w:tcMar/>
           </w:tcPr>
-          <w:p w14:noSpellErr="1">
+          <w:p>
             <w:pPr>
               <w:pStyle w:val="BulletedList"/>
               <w:numPr>
+                <w:ilvl w:val="0"/>
                 <w:numId w:val="0"/>
               </w:numPr>
               <w:spacing w:line="480" w:lineRule="auto"/>
@@ -611,7 +605,7 @@
                 <w:sz w:val="20"/>
                 <w:szCs w:val="20"/>
               </w:rPr>
-              <w:t xml:space="preserve">Software </w:t>
+              <w:t xml:space="preserve">Freelance </w:t>
             </w:r>
             <w:r>
               <w:rPr>
@@ -622,66 +616,123 @@
                 <w:sz w:val="20"/>
                 <w:szCs w:val="20"/>
               </w:rPr>
+              <w:t xml:space="preserve">Software </w:t>
+            </w:r>
+            <w:r>
+              <w:rPr>
+                <w:rFonts w:ascii="Tahoma" w:hAnsi="Tahoma"/>
+                <w:b w:val="1"/>
+                <w:bCs w:val="1"/>
+                <w:spacing w:val="10"/>
+                <w:sz w:val="20"/>
+                <w:szCs w:val="20"/>
+              </w:rPr>
               <w:t>Developer</w:t>
-            </w:r>
-          </w:p>
-          <w:p>
-            <w:pPr>
-              <w:pStyle w:val="BulletedList"/>
-            </w:pPr>
-            <w:r>
-              <w:t xml:space="preserve">Worked on numerous projects and engaged with diverse clients, gaining insights into various technical environments and industries, including oil and </w:t>
-            </w:r>
-            <w:proofErr w:type="gramStart"/>
-            <w:r>
-              <w:t>gas</w:t>
-            </w:r>
-            <w:proofErr w:type="gramEnd"/>
-          </w:p>
-          <w:p>
-            <w:pPr>
-              <w:pStyle w:val="BulletedList"/>
-            </w:pPr>
-            <w:r>
-              <w:t xml:space="preserve">Served as team lead on a project, driving it towards successful completion and making crucial technical </w:t>
-            </w:r>
-            <w:proofErr w:type="gramStart"/>
-            <w:r>
-              <w:t>decisions</w:t>
-            </w:r>
-            <w:proofErr w:type="gramEnd"/>
-          </w:p>
-          <w:p>
-            <w:pPr>
-              <w:pStyle w:val="BulletedList"/>
-              <w:rPr/>
-            </w:pPr>
-            <w:r>
-              <w:rPr/>
-              <w:t xml:space="preserve">Developed React </w:t>
-            </w:r>
-            <w:r>
-              <w:rPr/>
-              <w:t>front ends</w:t>
-            </w:r>
-            <w:r>
-              <w:rPr/>
-              <w:t xml:space="preserve"> and gained experience in other technologies, such as Angular 1, Vue 2, ASP.NET, React Native, Azure DevOps Pipeline, and Amazon Cloud</w:t>
             </w:r>
           </w:p>
           <w:p>
             <w:pPr>
               <w:pStyle w:val="BulletedList"/>
               <w:ind/>
-              <w:rPr/>
+              <w:rPr>
+                <w:noProof w:val="0"/>
+                <w:lang w:val="en-US"/>
+              </w:rPr>
             </w:pPr>
             <w:r>
-              <w:rPr/>
-              <w:t xml:space="preserve">Committed to continuous improvement by staying current with the latest technologies and best practices in the </w:t>
-            </w:r>
-            <w:r>
-              <w:rPr/>
-              <w:t>field</w:t>
+              <w:rPr>
+                <w:noProof w:val="0"/>
+                <w:lang w:val="en-US"/>
+              </w:rPr>
+              <w:t>Delivered tailored software solutions to diverse clientele, completing projects in web development, automation, and system optimization.</w:t>
+            </w:r>
+          </w:p>
+          <w:p>
+            <w:pPr>
+              <w:pStyle w:val="ListParagraph"/>
+              <w:numPr>
+                <w:ilvl w:val="0"/>
+                <w:numId w:val="11"/>
+              </w:numPr>
+              <w:spacing w:before="0" w:beforeAutospacing="off" w:after="0" w:afterAutospacing="off"/>
+              <w:ind/>
+              <w:rPr>
+                <w:noProof w:val="0"/>
+                <w:lang w:val="en-US"/>
+              </w:rPr>
+            </w:pPr>
+            <w:r>
+              <w:rPr>
+                <w:noProof w:val="0"/>
+                <w:lang w:val="en-US"/>
+              </w:rPr>
+              <w:t>Built and maintained websites using HTML, CSS, JavaScript, and WordPress to meet client specifications.</w:t>
+            </w:r>
+          </w:p>
+          <w:p>
+            <w:pPr>
+              <w:pStyle w:val="ListParagraph"/>
+              <w:numPr>
+                <w:ilvl w:val="0"/>
+                <w:numId w:val="11"/>
+              </w:numPr>
+              <w:spacing w:before="0" w:beforeAutospacing="off" w:after="0" w:afterAutospacing="off"/>
+              <w:ind/>
+              <w:rPr>
+                <w:noProof w:val="0"/>
+                <w:lang w:val="en-US"/>
+              </w:rPr>
+            </w:pPr>
+            <w:r>
+              <w:rPr>
+                <w:noProof w:val="0"/>
+                <w:lang w:val="en-US"/>
+              </w:rPr>
+              <w:t>Developed custom automation scripts and workflows, streamlining operations and improving productivity for various clients.</w:t>
+            </w:r>
+          </w:p>
+          <w:p>
+            <w:pPr>
+              <w:pStyle w:val="ListParagraph"/>
+              <w:numPr>
+                <w:ilvl w:val="0"/>
+                <w:numId w:val="11"/>
+              </w:numPr>
+              <w:spacing w:before="0" w:beforeAutospacing="off" w:after="0" w:afterAutospacing="off"/>
+              <w:ind/>
+              <w:rPr>
+                <w:noProof w:val="0"/>
+                <w:lang w:val="en-US"/>
+              </w:rPr>
+            </w:pPr>
+            <w:r>
+              <w:rPr>
+                <w:noProof w:val="0"/>
+                <w:lang w:val="en-US"/>
+              </w:rPr>
+              <w:t>Adapted to a wide range of client needs, including frontend and backend tasks, troubleshooting, and system configuration.</w:t>
+            </w:r>
+          </w:p>
+          <w:p>
+            <w:pPr>
+              <w:pStyle w:val="ListParagraph"/>
+              <w:numPr>
+                <w:ilvl w:val="0"/>
+                <w:numId w:val="11"/>
+              </w:numPr>
+              <w:spacing w:before="0" w:beforeAutospacing="off" w:after="0" w:afterAutospacing="off"/>
+              <w:ind/>
+              <w:rPr>
+                <w:noProof w:val="0"/>
+                <w:lang w:val="en-US"/>
+              </w:rPr>
+            </w:pPr>
+            <w:r>
+              <w:rPr>
+                <w:noProof w:val="0"/>
+                <w:lang w:val="en-US"/>
+              </w:rPr>
+              <w:t>Maintained high client satisfaction by providing effective communication, meeting deadlines, and delivering quality results.</w:t>
             </w:r>
           </w:p>
         </w:tc>
@@ -725,11 +776,12 @@
           <w:p>
             <w:pPr>
               <w:pStyle w:val="BodyText1"/>
+              <w:suppressLineNumbers w:val="0"/>
               <w:tabs>
                 <w:tab w:val="left" w:leader="none" w:pos="2520"/>
               </w:tabs>
               <w:bidi w:val="0"/>
-              <w:spacing w:before="240" w:beforeAutospacing="off" w:after="40" w:afterAutospacing="off"/>
+              <w:spacing w:before="240" w:beforeAutospacing="off" w:after="40" w:afterAutospacing="off" w:line="220" w:lineRule="atLeast"/>
               <w:ind w:left="0" w:right="0"/>
               <w:jc w:val="center"/>
             </w:pPr>
@@ -738,7 +790,7 @@
                 <w:b w:val="1"/>
                 <w:bCs w:val="1"/>
               </w:rPr>
-              <w:t>Walmart</w:t>
+              <w:t>Amshot</w:t>
             </w:r>
           </w:p>
         </w:tc>
@@ -759,11 +811,12 @@
               <w:tabs>
                 <w:tab w:val="left" w:leader="none" w:pos="2520"/>
               </w:tabs>
+              <w:bidi w:val="0"/>
               <w:jc w:val="center"/>
             </w:pPr>
             <w:r>
               <w:rPr/>
-              <w:t>October 2019 – November 2021</w:t>
+              <w:t>Feb 2022 – October 2023</w:t>
             </w:r>
           </w:p>
         </w:tc>
@@ -778,21 +831,24 @@
             </w:tcBorders>
             <w:tcMar/>
           </w:tcPr>
-          <w:p w14:noSpellErr="1">
+          <w:p>
             <w:pPr>
-              <w:pStyle w:val="BodyText3"/>
+              <w:pStyle w:val="BodyText1"/>
+              <w:bidi w:val="0"/>
+              <w:spacing w:before="240" w:beforeAutospacing="off" w:after="40" w:afterAutospacing="off"/>
+              <w:ind w:left="0" w:right="0"/>
               <w:jc w:val="center"/>
             </w:pPr>
             <w:r>
               <w:rPr/>
-              <w:t>Bentonville, AR</w:t>
+              <w:t>Oklahoma City, OK</w:t>
             </w:r>
           </w:p>
         </w:tc>
       </w:tr>
       <w:tr>
         <w:trPr>
-          <w:trHeight w:val="1204"/>
+          <w:trHeight w:val="1995"/>
         </w:trPr>
         <w:tc>
           <w:tcPr>
@@ -800,33 +856,19 @@
             <w:gridSpan w:val="3"/>
             <w:tcMar/>
           </w:tcPr>
-          <w:p w14:noSpellErr="1">
+          <w:p>
             <w:pPr>
               <w:pStyle w:val="BulletedList"/>
               <w:numPr>
+                <w:ilvl w:val="0"/>
                 <w:numId w:val="0"/>
               </w:numPr>
-              <w:spacing w:line="480" w:lineRule="auto"/>
-              <w:rPr>
-                <w:rFonts w:ascii="Tahoma" w:hAnsi="Tahoma"/>
-                <w:b w:val="1"/>
-                <w:bCs w:val="1"/>
-                <w:spacing w:val="10"/>
-                <w:sz w:val="20"/>
-                <w:szCs w:val="20"/>
-              </w:rPr>
+              <w:suppressLineNumbers w:val="0"/>
+              <w:bidi w:val="0"/>
+              <w:spacing w:before="0" w:beforeAutospacing="off" w:after="0" w:afterAutospacing="off" w:line="480" w:lineRule="auto"/>
+              <w:ind w:right="0"/>
+              <w:jc w:val="left"/>
             </w:pPr>
-            <w:r>
-              <w:rPr>
-                <w:rFonts w:ascii="Tahoma" w:hAnsi="Tahoma"/>
-                <w:b w:val="1"/>
-                <w:bCs w:val="1"/>
-                <w:spacing w:val="10"/>
-                <w:sz w:val="20"/>
-                <w:szCs w:val="20"/>
-              </w:rPr>
-              <w:t>Asso</w:t>
-            </w:r>
             <w:r>
               <w:rPr>
                 <w:rFonts w:ascii="Tahoma" w:hAnsi="Tahoma"/>
@@ -835,58 +877,94 @@
                 <w:sz w:val="20"/>
                 <w:szCs w:val="20"/>
               </w:rPr>
-              <w:t>ciate Software Enginee</w:t>
-            </w:r>
-            <w:r>
-              <w:rPr>
-                <w:rFonts w:ascii="Tahoma" w:hAnsi="Tahoma"/>
-                <w:b w:val="1"/>
-                <w:bCs w:val="1"/>
-                <w:spacing w:val="10"/>
-                <w:sz w:val="20"/>
-                <w:szCs w:val="20"/>
-              </w:rPr>
-              <w:t>r</w:t>
+              <w:t>Software Developer</w:t>
             </w:r>
           </w:p>
           <w:p>
             <w:pPr>
-              <w:pStyle w:val="BulletedList"/>
+              <w:pStyle w:val="ListParagraph"/>
+              <w:numPr>
+                <w:ilvl w:val="0"/>
+                <w:numId w:val="10"/>
+              </w:numPr>
+              <w:bidi w:val="0"/>
+              <w:rPr>
+                <w:noProof w:val="0"/>
+                <w:lang w:val="en-US"/>
+              </w:rPr>
             </w:pPr>
             <w:r>
-              <w:t xml:space="preserve">Developed modern React applications within a large team </w:t>
-            </w:r>
-            <w:r>
-              <w:t>environment.</w:t>
+              <w:rPr>
+                <w:noProof w:val="0"/>
+                <w:lang w:val="en-US"/>
+              </w:rPr>
+              <w:t>Delivered technical solutions across a variety of projects, collaborating with diverse clients in industries such as Oil and Gas.</w:t>
             </w:r>
           </w:p>
           <w:p>
             <w:pPr>
-              <w:pStyle w:val="BulletedList"/>
+              <w:pStyle w:val="ListParagraph"/>
+              <w:numPr>
+                <w:ilvl w:val="0"/>
+                <w:numId w:val="10"/>
+              </w:numPr>
+              <w:bidi w:val="0"/>
+              <w:spacing w:before="0" w:beforeAutospacing="off" w:after="0" w:afterAutospacing="off"/>
+              <w:rPr>
+                <w:noProof w:val="0"/>
+                <w:lang w:val="en-US"/>
+              </w:rPr>
             </w:pPr>
             <w:r>
-              <w:t xml:space="preserve">Streamlined processes for a vast user base across the </w:t>
-            </w:r>
-            <w:r>
-              <w:t>organization.</w:t>
+              <w:rPr>
+                <w:noProof w:val="0"/>
+                <w:lang w:val="en-US"/>
+              </w:rPr>
+              <w:t>Led a project as a team lead, ensuring successful delivery by making critical technical decisions and fostering collaboration.</w:t>
             </w:r>
           </w:p>
           <w:p>
             <w:pPr>
-              <w:pStyle w:val="BulletedList"/>
+              <w:pStyle w:val="ListParagraph"/>
+              <w:numPr>
+                <w:ilvl w:val="0"/>
+                <w:numId w:val="10"/>
+              </w:numPr>
+              <w:bidi w:val="0"/>
+              <w:spacing w:before="0" w:beforeAutospacing="off" w:after="0" w:afterAutospacing="off"/>
+              <w:rPr>
+                <w:noProof w:val="0"/>
+                <w:lang w:val="en-US"/>
+              </w:rPr>
             </w:pPr>
             <w:r>
-              <w:t>Honed skills in React.js, JavaScript, and other technologies</w:t>
+              <w:rPr>
+                <w:noProof w:val="0"/>
+                <w:lang w:val="en-US"/>
+              </w:rPr>
+              <w:t>Developed robust React-based frontends while expanding expertise in additional technologies, including AngularJS, Vue 2, ASP.NET, React Native, Azure DevOps Pipelines, and Amazon Cloud.</w:t>
             </w:r>
           </w:p>
           <w:p>
             <w:pPr>
-              <w:pStyle w:val="BulletedList"/>
-              <w:rPr/>
+              <w:pStyle w:val="ListParagraph"/>
+              <w:numPr>
+                <w:ilvl w:val="0"/>
+                <w:numId w:val="10"/>
+              </w:numPr>
+              <w:bidi w:val="0"/>
+              <w:spacing w:before="0" w:beforeAutospacing="off" w:after="0" w:afterAutospacing="off"/>
+              <w:rPr>
+                <w:noProof w:val="0"/>
+                <w:lang w:val="en-US"/>
+              </w:rPr>
             </w:pPr>
             <w:r>
-              <w:rPr/>
-              <w:t>Responsible for feature development and maintenance, implementing best practices, and contributing to new architecture.</w:t>
+              <w:rPr>
+                <w:noProof w:val="0"/>
+                <w:lang w:val="en-US"/>
+              </w:rPr>
+              <w:t>Demonstrated a commitment to professional growth by staying updated on emerging technologies and best practices to enhance development processes and outcomes.</w:t>
             </w:r>
           </w:p>
         </w:tc>
@@ -961,7 +1039,11 @@
             </w:pPr>
             <w:r>
               <w:rPr/>
-              <w:t>Aug 2016 – Jul 2018</w:t>
+              <w:t xml:space="preserve">Aug 2016 – </w:t>
+            </w:r>
+            <w:r>
+              <w:rPr/>
+              <w:t>November 2021</w:t>
             </w:r>
           </w:p>
         </w:tc>
@@ -990,7 +1072,7 @@
       </w:tr>
       <w:tr>
         <w:trPr>
-          <w:trHeight w:val="1785"/>
+          <w:trHeight w:val="1860"/>
         </w:trPr>
         <w:tc>
           <w:tcPr>
@@ -1005,69 +1087,119 @@
             </w:pPr>
             <w:r>
               <w:rPr/>
-              <w:t>Programmer/Tech Lead</w:t>
+              <w:t xml:space="preserve">Associate Software </w:t>
+            </w:r>
+            <w:r>
+              <w:rPr/>
+              <w:t>Engine</w:t>
+            </w:r>
+            <w:r>
+              <w:rPr/>
+              <w:t>er</w:t>
             </w:r>
           </w:p>
           <w:p>
             <w:pPr>
               <w:pStyle w:val="BulletedList"/>
+              <w:rPr>
+                <w:noProof w:val="0"/>
+                <w:lang w:val="en-US"/>
+              </w:rPr>
             </w:pPr>
             <w:r>
-              <w:t xml:space="preserve">Played an instrumental role in the successful execution of critical </w:t>
-            </w:r>
-            <w:r>
-              <w:t>projects.</w:t>
+              <w:rPr>
+                <w:noProof w:val="0"/>
+                <w:lang w:val="en-US"/>
+              </w:rPr>
+              <w:t>Led and contributed to multiple projects across the ADE space, leveraging React, Node.js, MongoDB, and Express with modern Azure serverless architecture.</w:t>
             </w:r>
           </w:p>
           <w:p>
             <w:pPr>
-              <w:pStyle w:val="BulletedList"/>
+              <w:pStyle w:val="ListParagraph"/>
+              <w:numPr>
+                <w:ilvl w:val="0"/>
+                <w:numId w:val="9"/>
+              </w:numPr>
+              <w:spacing w:before="0" w:beforeAutospacing="off" w:after="0" w:afterAutospacing="off"/>
+              <w:rPr>
+                <w:noProof w:val="0"/>
+                <w:lang w:val="en-US"/>
+              </w:rPr>
             </w:pPr>
             <w:r>
-              <w:t xml:space="preserve">Provided guidance on cloud architecture decisions for scalability, security, and </w:t>
-            </w:r>
-            <w:r>
-              <w:t>cost-effectiveness.</w:t>
+              <w:rPr>
+                <w:noProof w:val="0"/>
+                <w:lang w:val="en-US"/>
+              </w:rPr>
+              <w:t>Spearheaded the development of an automation-driven "Self-Service" product, achieving over $100k in annual savings.</w:t>
             </w:r>
           </w:p>
           <w:p>
             <w:pPr>
-              <w:pStyle w:val="BulletedList"/>
+              <w:pStyle w:val="ListParagraph"/>
+              <w:numPr>
+                <w:ilvl w:val="0"/>
+                <w:numId w:val="9"/>
+              </w:numPr>
+              <w:spacing w:before="0" w:beforeAutospacing="off" w:after="0" w:afterAutospacing="off"/>
+              <w:rPr>
+                <w:noProof w:val="0"/>
+                <w:lang w:val="en-US"/>
+              </w:rPr>
             </w:pPr>
             <w:r>
-              <w:t xml:space="preserve">Advocated for scrum methodology and improved product </w:t>
-            </w:r>
-            <w:r>
-              <w:t>delivery.</w:t>
+              <w:rPr>
+                <w:noProof w:val="0"/>
+                <w:lang w:val="en-US"/>
+              </w:rPr>
+              <w:t>Designed and developed prototypes for internal Walmart applications, which continue to be utilized globally.</w:t>
             </w:r>
           </w:p>
           <w:p>
             <w:pPr>
-              <w:pStyle w:val="BulletedList"/>
+              <w:pStyle w:val="ListParagraph"/>
+              <w:numPr>
+                <w:ilvl w:val="0"/>
+                <w:numId w:val="9"/>
+              </w:numPr>
+              <w:spacing w:before="0" w:beforeAutospacing="off" w:after="0" w:afterAutospacing="off"/>
+              <w:rPr>
+                <w:noProof w:val="0"/>
+                <w:lang w:val="en-US"/>
+              </w:rPr>
             </w:pPr>
             <w:r>
-              <w:t xml:space="preserve">Mentored junior developers and </w:t>
-            </w:r>
-            <w:r>
-              <w:t>interns.</w:t>
+              <w:rPr>
+                <w:noProof w:val="0"/>
+                <w:lang w:val="en-US"/>
+              </w:rPr>
+              <w:t>Directed the Home Office Client Automation Team, a group formed based on the success and scalability of my automation work.</w:t>
             </w:r>
           </w:p>
           <w:p>
             <w:pPr>
-              <w:pStyle w:val="BulletedList"/>
+              <w:pStyle w:val="ListParagraph"/>
+              <w:numPr>
+                <w:ilvl w:val="0"/>
+                <w:numId w:val="9"/>
+              </w:numPr>
+              <w:spacing w:before="0" w:beforeAutospacing="off" w:after="0" w:afterAutospacing="off"/>
               <w:rPr/>
             </w:pPr>
             <w:r>
-              <w:rPr/>
-              <w:t xml:space="preserve">Built and deployed Azure cloud-hosted applications, accumulated savings </w:t>
-            </w:r>
-            <w:r>
-              <w:rPr/>
-              <w:t>of over</w:t>
-            </w:r>
-            <w:r>
-              <w:rPr/>
-              <w:t xml:space="preserve"> $100k per year</w:t>
+              <w:rPr>
+                <w:noProof w:val="0"/>
+                <w:lang w:val="en-US"/>
+              </w:rPr>
+              <w:t xml:space="preserve">Acted as a subject matter expert for the organization’s Content Management System (CMS), guiding deployment strategies and collaborating with individual development teams to integrate the CMS into key </w:t>
+            </w:r>
+            <w:r>
+              <w:rPr>
+                <w:noProof w:val="0"/>
+                <w:lang w:val="en-US"/>
+              </w:rPr>
+              <w:t>projects.</w:t>
             </w:r>
           </w:p>
         </w:tc>
@@ -1260,6 +1392,454 @@
 
 <file path=word/numbering.xml><?xml version="1.0" encoding="utf-8"?>
 <w:numbering xmlns:wpc="http://schemas.microsoft.com/office/word/2010/wordprocessingCanvas" xmlns:cx="http://schemas.microsoft.com/office/drawing/2014/chartex" xmlns:cx1="http://schemas.microsoft.com/office/drawing/2015/9/8/chartex" xmlns:cx2="http://schemas.microsoft.com/office/drawing/2015/10/21/chartex" xmlns:cx3="http://schemas.microsoft.com/office/drawing/2016/5/9/chartex" xmlns:cx4="http://schemas.microsoft.com/office/drawing/2016/5/10/chartex" xmlns:cx5="http://schemas.microsoft.com/office/drawing/2016/5/11/chartex" xmlns:cx6="http://schemas.microsoft.com/office/drawing/2016/5/12/chartex" xmlns:cx7="http://schemas.microsoft.com/office/drawing/2016/5/13/chartex" xmlns:cx8="http://schemas.microsoft.com/office/drawing/2016/5/14/chartex" xmlns:mc="http://schemas.openxmlformats.org/markup-compatibility/2006" xmlns:aink="http://schemas.microsoft.com/office/drawing/2016/ink" xmlns:am3d="http://schemas.microsoft.com/office/drawing/2017/model3d" xmlns:o="urn:schemas-microsoft-com:office:office" xmlns:oel="http://schemas.microsoft.com/office/2019/extlst" xmlns:r="http://schemas.openxmlformats.org/officeDocument/2006/relationships" xmlns:m="http://schemas.openxmlformats.org/officeDocument/2006/math" xmlns:v="urn:schemas-microsoft-com:vml" xmlns:wp14="http://schemas.microsoft.com/office/word/2010/wordprocessingDrawing" xmlns:wp="http://schemas.openxmlformats.org/drawingml/2006/wordprocessingDrawing" xmlns:w10="urn:schemas-microsoft-com:office:word" xmlns:w="http://schemas.openxmlformats.org/wordprocessingml/2006/main" xmlns:w14="http://schemas.microsoft.com/office/word/2010/wordml" xmlns:w15="http://schemas.microsoft.com/office/word/2012/wordml" xmlns:w16cex="http://schemas.microsoft.com/office/word/2018/wordml/cex" xmlns:w16cid="http://schemas.microsoft.com/office/word/2016/wordml/cid" xmlns:w16="http://schemas.microsoft.com/office/word/2018/wordml" xmlns:w16sdtdh="http://schemas.microsoft.com/office/word/2020/wordml/sdtdatahash" xmlns:w16se="http://schemas.microsoft.com/office/word/2015/wordml/symex" xmlns:wpg="http://schemas.microsoft.com/office/word/2010/wordprocessingGroup" xmlns:wpi="http://schemas.microsoft.com/office/word/2010/wordprocessingInk" xmlns:wne="http://schemas.microsoft.com/office/word/2006/wordml" xmlns:wps="http://schemas.microsoft.com/office/word/2010/wordprocessingShape" mc:Ignorable="w14 w15 w16se w16cid w16 w16cex w16sdtdh wp14">
+  <w:abstractNum xmlns:w="http://schemas.openxmlformats.org/wordprocessingml/2006/main" w:abstractNumId="10">
+    <w:nsid w:val="2f224017"/>
+    <w:multiLevelType xmlns:w="http://schemas.openxmlformats.org/wordprocessingml/2006/main" w:val="hybridMultilevel"/>
+    <w:lvl xmlns:w="http://schemas.openxmlformats.org/wordprocessingml/2006/main" w:ilvl="0">
+      <w:start w:val="1"/>
+      <w:numFmt w:val="bullet"/>
+      <w:lvlText w:val=""/>
+      <w:lvlJc w:val="left"/>
+      <w:pPr>
+        <w:ind w:left="720" w:hanging="360"/>
+      </w:pPr>
+      <w:rPr>
+        <w:rFonts w:hint="default" w:ascii="Symbol" w:hAnsi="Symbol"/>
+      </w:rPr>
+    </w:lvl>
+    <w:lvl xmlns:w="http://schemas.openxmlformats.org/wordprocessingml/2006/main" w:ilvl="1">
+      <w:start w:val="1"/>
+      <w:numFmt w:val="bullet"/>
+      <w:lvlText w:val="o"/>
+      <w:lvlJc w:val="left"/>
+      <w:pPr>
+        <w:ind w:left="1440" w:hanging="360"/>
+      </w:pPr>
+      <w:rPr>
+        <w:rFonts w:hint="default" w:ascii="Courier New" w:hAnsi="Courier New"/>
+      </w:rPr>
+    </w:lvl>
+    <w:lvl xmlns:w="http://schemas.openxmlformats.org/wordprocessingml/2006/main" w:ilvl="2">
+      <w:start w:val="1"/>
+      <w:numFmt w:val="bullet"/>
+      <w:lvlText w:val=""/>
+      <w:lvlJc w:val="left"/>
+      <w:pPr>
+        <w:ind w:left="2160" w:hanging="360"/>
+      </w:pPr>
+      <w:rPr>
+        <w:rFonts w:hint="default" w:ascii="Wingdings" w:hAnsi="Wingdings"/>
+      </w:rPr>
+    </w:lvl>
+    <w:lvl xmlns:w="http://schemas.openxmlformats.org/wordprocessingml/2006/main" w:ilvl="3">
+      <w:start w:val="1"/>
+      <w:numFmt w:val="bullet"/>
+      <w:lvlText w:val=""/>
+      <w:lvlJc w:val="left"/>
+      <w:pPr>
+        <w:ind w:left="2880" w:hanging="360"/>
+      </w:pPr>
+      <w:rPr>
+        <w:rFonts w:hint="default" w:ascii="Symbol" w:hAnsi="Symbol"/>
+      </w:rPr>
+    </w:lvl>
+    <w:lvl xmlns:w="http://schemas.openxmlformats.org/wordprocessingml/2006/main" w:ilvl="4">
+      <w:start w:val="1"/>
+      <w:numFmt w:val="bullet"/>
+      <w:lvlText w:val="o"/>
+      <w:lvlJc w:val="left"/>
+      <w:pPr>
+        <w:ind w:left="3600" w:hanging="360"/>
+      </w:pPr>
+      <w:rPr>
+        <w:rFonts w:hint="default" w:ascii="Courier New" w:hAnsi="Courier New"/>
+      </w:rPr>
+    </w:lvl>
+    <w:lvl xmlns:w="http://schemas.openxmlformats.org/wordprocessingml/2006/main" w:ilvl="5">
+      <w:start w:val="1"/>
+      <w:numFmt w:val="bullet"/>
+      <w:lvlText w:val=""/>
+      <w:lvlJc w:val="left"/>
+      <w:pPr>
+        <w:ind w:left="4320" w:hanging="360"/>
+      </w:pPr>
+      <w:rPr>
+        <w:rFonts w:hint="default" w:ascii="Wingdings" w:hAnsi="Wingdings"/>
+      </w:rPr>
+    </w:lvl>
+    <w:lvl xmlns:w="http://schemas.openxmlformats.org/wordprocessingml/2006/main" w:ilvl="6">
+      <w:start w:val="1"/>
+      <w:numFmt w:val="bullet"/>
+      <w:lvlText w:val=""/>
+      <w:lvlJc w:val="left"/>
+      <w:pPr>
+        <w:ind w:left="5040" w:hanging="360"/>
+      </w:pPr>
+      <w:rPr>
+        <w:rFonts w:hint="default" w:ascii="Symbol" w:hAnsi="Symbol"/>
+      </w:rPr>
+    </w:lvl>
+    <w:lvl xmlns:w="http://schemas.openxmlformats.org/wordprocessingml/2006/main" w:ilvl="7">
+      <w:start w:val="1"/>
+      <w:numFmt w:val="bullet"/>
+      <w:lvlText w:val="o"/>
+      <w:lvlJc w:val="left"/>
+      <w:pPr>
+        <w:ind w:left="5760" w:hanging="360"/>
+      </w:pPr>
+      <w:rPr>
+        <w:rFonts w:hint="default" w:ascii="Courier New" w:hAnsi="Courier New"/>
+      </w:rPr>
+    </w:lvl>
+    <w:lvl xmlns:w="http://schemas.openxmlformats.org/wordprocessingml/2006/main" w:ilvl="8">
+      <w:start w:val="1"/>
+      <w:numFmt w:val="bullet"/>
+      <w:lvlText w:val=""/>
+      <w:lvlJc w:val="left"/>
+      <w:pPr>
+        <w:ind w:left="6480" w:hanging="360"/>
+      </w:pPr>
+      <w:rPr>
+        <w:rFonts w:hint="default" w:ascii="Wingdings" w:hAnsi="Wingdings"/>
+      </w:rPr>
+    </w:lvl>
+  </w:abstractNum>
+  <w:abstractNum xmlns:w="http://schemas.openxmlformats.org/wordprocessingml/2006/main" w:abstractNumId="9">
+    <w:nsid w:val="14aa8410"/>
+    <w:multiLevelType xmlns:w="http://schemas.openxmlformats.org/wordprocessingml/2006/main" w:val="hybridMultilevel"/>
+    <w:lvl xmlns:w="http://schemas.openxmlformats.org/wordprocessingml/2006/main" w:ilvl="0">
+      <w:start w:val="1"/>
+      <w:numFmt w:val="bullet"/>
+      <w:lvlText w:val=""/>
+      <w:lvlJc w:val="left"/>
+      <w:pPr>
+        <w:ind w:left="720" w:hanging="360"/>
+      </w:pPr>
+      <w:rPr>
+        <w:rFonts w:hint="default" w:ascii="Symbol" w:hAnsi="Symbol"/>
+      </w:rPr>
+    </w:lvl>
+    <w:lvl xmlns:w="http://schemas.openxmlformats.org/wordprocessingml/2006/main" w:ilvl="1">
+      <w:start w:val="1"/>
+      <w:numFmt w:val="bullet"/>
+      <w:lvlText w:val="o"/>
+      <w:lvlJc w:val="left"/>
+      <w:pPr>
+        <w:ind w:left="1440" w:hanging="360"/>
+      </w:pPr>
+      <w:rPr>
+        <w:rFonts w:hint="default" w:ascii="Courier New" w:hAnsi="Courier New"/>
+      </w:rPr>
+    </w:lvl>
+    <w:lvl xmlns:w="http://schemas.openxmlformats.org/wordprocessingml/2006/main" w:ilvl="2">
+      <w:start w:val="1"/>
+      <w:numFmt w:val="bullet"/>
+      <w:lvlText w:val=""/>
+      <w:lvlJc w:val="left"/>
+      <w:pPr>
+        <w:ind w:left="2160" w:hanging="360"/>
+      </w:pPr>
+      <w:rPr>
+        <w:rFonts w:hint="default" w:ascii="Wingdings" w:hAnsi="Wingdings"/>
+      </w:rPr>
+    </w:lvl>
+    <w:lvl xmlns:w="http://schemas.openxmlformats.org/wordprocessingml/2006/main" w:ilvl="3">
+      <w:start w:val="1"/>
+      <w:numFmt w:val="bullet"/>
+      <w:lvlText w:val=""/>
+      <w:lvlJc w:val="left"/>
+      <w:pPr>
+        <w:ind w:left="2880" w:hanging="360"/>
+      </w:pPr>
+      <w:rPr>
+        <w:rFonts w:hint="default" w:ascii="Symbol" w:hAnsi="Symbol"/>
+      </w:rPr>
+    </w:lvl>
+    <w:lvl xmlns:w="http://schemas.openxmlformats.org/wordprocessingml/2006/main" w:ilvl="4">
+      <w:start w:val="1"/>
+      <w:numFmt w:val="bullet"/>
+      <w:lvlText w:val="o"/>
+      <w:lvlJc w:val="left"/>
+      <w:pPr>
+        <w:ind w:left="3600" w:hanging="360"/>
+      </w:pPr>
+      <w:rPr>
+        <w:rFonts w:hint="default" w:ascii="Courier New" w:hAnsi="Courier New"/>
+      </w:rPr>
+    </w:lvl>
+    <w:lvl xmlns:w="http://schemas.openxmlformats.org/wordprocessingml/2006/main" w:ilvl="5">
+      <w:start w:val="1"/>
+      <w:numFmt w:val="bullet"/>
+      <w:lvlText w:val=""/>
+      <w:lvlJc w:val="left"/>
+      <w:pPr>
+        <w:ind w:left="4320" w:hanging="360"/>
+      </w:pPr>
+      <w:rPr>
+        <w:rFonts w:hint="default" w:ascii="Wingdings" w:hAnsi="Wingdings"/>
+      </w:rPr>
+    </w:lvl>
+    <w:lvl xmlns:w="http://schemas.openxmlformats.org/wordprocessingml/2006/main" w:ilvl="6">
+      <w:start w:val="1"/>
+      <w:numFmt w:val="bullet"/>
+      <w:lvlText w:val=""/>
+      <w:lvlJc w:val="left"/>
+      <w:pPr>
+        <w:ind w:left="5040" w:hanging="360"/>
+      </w:pPr>
+      <w:rPr>
+        <w:rFonts w:hint="default" w:ascii="Symbol" w:hAnsi="Symbol"/>
+      </w:rPr>
+    </w:lvl>
+    <w:lvl xmlns:w="http://schemas.openxmlformats.org/wordprocessingml/2006/main" w:ilvl="7">
+      <w:start w:val="1"/>
+      <w:numFmt w:val="bullet"/>
+      <w:lvlText w:val="o"/>
+      <w:lvlJc w:val="left"/>
+      <w:pPr>
+        <w:ind w:left="5760" w:hanging="360"/>
+      </w:pPr>
+      <w:rPr>
+        <w:rFonts w:hint="default" w:ascii="Courier New" w:hAnsi="Courier New"/>
+      </w:rPr>
+    </w:lvl>
+    <w:lvl xmlns:w="http://schemas.openxmlformats.org/wordprocessingml/2006/main" w:ilvl="8">
+      <w:start w:val="1"/>
+      <w:numFmt w:val="bullet"/>
+      <w:lvlText w:val=""/>
+      <w:lvlJc w:val="left"/>
+      <w:pPr>
+        <w:ind w:left="6480" w:hanging="360"/>
+      </w:pPr>
+      <w:rPr>
+        <w:rFonts w:hint="default" w:ascii="Wingdings" w:hAnsi="Wingdings"/>
+      </w:rPr>
+    </w:lvl>
+  </w:abstractNum>
+  <w:abstractNum xmlns:w="http://schemas.openxmlformats.org/wordprocessingml/2006/main" w:abstractNumId="8">
+    <w:nsid w:val="76a1700a"/>
+    <w:multiLevelType xmlns:w="http://schemas.openxmlformats.org/wordprocessingml/2006/main" w:val="hybridMultilevel"/>
+    <w:lvl xmlns:w="http://schemas.openxmlformats.org/wordprocessingml/2006/main" w:ilvl="0">
+      <w:start w:val="1"/>
+      <w:numFmt w:val="bullet"/>
+      <w:lvlText w:val=""/>
+      <w:lvlJc w:val="left"/>
+      <w:pPr>
+        <w:ind w:left="1080" w:hanging="360"/>
+      </w:pPr>
+      <w:rPr>
+        <w:rFonts w:hint="default" w:ascii="Symbol" w:hAnsi="Symbol"/>
+      </w:rPr>
+    </w:lvl>
+    <w:lvl xmlns:w="http://schemas.openxmlformats.org/wordprocessingml/2006/main" w:ilvl="1">
+      <w:start w:val="1"/>
+      <w:numFmt w:val="bullet"/>
+      <w:lvlText w:val="o"/>
+      <w:lvlJc w:val="left"/>
+      <w:pPr>
+        <w:ind w:left="1800" w:hanging="360"/>
+      </w:pPr>
+      <w:rPr>
+        <w:rFonts w:hint="default" w:ascii="Courier New" w:hAnsi="Courier New"/>
+      </w:rPr>
+    </w:lvl>
+    <w:lvl xmlns:w="http://schemas.openxmlformats.org/wordprocessingml/2006/main" w:ilvl="2">
+      <w:start w:val="1"/>
+      <w:numFmt w:val="bullet"/>
+      <w:lvlText w:val=""/>
+      <w:lvlJc w:val="left"/>
+      <w:pPr>
+        <w:ind w:left="2520" w:hanging="360"/>
+      </w:pPr>
+      <w:rPr>
+        <w:rFonts w:hint="default" w:ascii="Wingdings" w:hAnsi="Wingdings"/>
+      </w:rPr>
+    </w:lvl>
+    <w:lvl xmlns:w="http://schemas.openxmlformats.org/wordprocessingml/2006/main" w:ilvl="3">
+      <w:start w:val="1"/>
+      <w:numFmt w:val="bullet"/>
+      <w:lvlText w:val=""/>
+      <w:lvlJc w:val="left"/>
+      <w:pPr>
+        <w:ind w:left="3240" w:hanging="360"/>
+      </w:pPr>
+      <w:rPr>
+        <w:rFonts w:hint="default" w:ascii="Symbol" w:hAnsi="Symbol"/>
+      </w:rPr>
+    </w:lvl>
+    <w:lvl xmlns:w="http://schemas.openxmlformats.org/wordprocessingml/2006/main" w:ilvl="4">
+      <w:start w:val="1"/>
+      <w:numFmt w:val="bullet"/>
+      <w:lvlText w:val="o"/>
+      <w:lvlJc w:val="left"/>
+      <w:pPr>
+        <w:ind w:left="3960" w:hanging="360"/>
+      </w:pPr>
+      <w:rPr>
+        <w:rFonts w:hint="default" w:ascii="Courier New" w:hAnsi="Courier New"/>
+      </w:rPr>
+    </w:lvl>
+    <w:lvl xmlns:w="http://schemas.openxmlformats.org/wordprocessingml/2006/main" w:ilvl="5">
+      <w:start w:val="1"/>
+      <w:numFmt w:val="bullet"/>
+      <w:lvlText w:val=""/>
+      <w:lvlJc w:val="left"/>
+      <w:pPr>
+        <w:ind w:left="4680" w:hanging="360"/>
+      </w:pPr>
+      <w:rPr>
+        <w:rFonts w:hint="default" w:ascii="Wingdings" w:hAnsi="Wingdings"/>
+      </w:rPr>
+    </w:lvl>
+    <w:lvl xmlns:w="http://schemas.openxmlformats.org/wordprocessingml/2006/main" w:ilvl="6">
+      <w:start w:val="1"/>
+      <w:numFmt w:val="bullet"/>
+      <w:lvlText w:val=""/>
+      <w:lvlJc w:val="left"/>
+      <w:pPr>
+        <w:ind w:left="5400" w:hanging="360"/>
+      </w:pPr>
+      <w:rPr>
+        <w:rFonts w:hint="default" w:ascii="Symbol" w:hAnsi="Symbol"/>
+      </w:rPr>
+    </w:lvl>
+    <w:lvl xmlns:w="http://schemas.openxmlformats.org/wordprocessingml/2006/main" w:ilvl="7">
+      <w:start w:val="1"/>
+      <w:numFmt w:val="bullet"/>
+      <w:lvlText w:val="o"/>
+      <w:lvlJc w:val="left"/>
+      <w:pPr>
+        <w:ind w:left="6120" w:hanging="360"/>
+      </w:pPr>
+      <w:rPr>
+        <w:rFonts w:hint="default" w:ascii="Courier New" w:hAnsi="Courier New"/>
+      </w:rPr>
+    </w:lvl>
+    <w:lvl xmlns:w="http://schemas.openxmlformats.org/wordprocessingml/2006/main" w:ilvl="8">
+      <w:start w:val="1"/>
+      <w:numFmt w:val="bullet"/>
+      <w:lvlText w:val=""/>
+      <w:lvlJc w:val="left"/>
+      <w:pPr>
+        <w:ind w:left="6840" w:hanging="360"/>
+      </w:pPr>
+      <w:rPr>
+        <w:rFonts w:hint="default" w:ascii="Wingdings" w:hAnsi="Wingdings"/>
+      </w:rPr>
+    </w:lvl>
+  </w:abstractNum>
+  <w:abstractNum xmlns:w="http://schemas.openxmlformats.org/wordprocessingml/2006/main" w:abstractNumId="7">
+    <w:nsid w:val="7c951b0"/>
+    <w:multiLevelType xmlns:w="http://schemas.openxmlformats.org/wordprocessingml/2006/main" w:val="hybridMultilevel"/>
+    <w:lvl xmlns:w="http://schemas.openxmlformats.org/wordprocessingml/2006/main" w:ilvl="0">
+      <w:start w:val="1"/>
+      <w:numFmt w:val="bullet"/>
+      <w:lvlText w:val=""/>
+      <w:lvlJc w:val="left"/>
+      <w:pPr>
+        <w:ind w:left="720" w:hanging="360"/>
+      </w:pPr>
+      <w:rPr>
+        <w:rFonts w:hint="default" w:ascii="Symbol" w:hAnsi="Symbol"/>
+      </w:rPr>
+    </w:lvl>
+    <w:lvl xmlns:w="http://schemas.openxmlformats.org/wordprocessingml/2006/main" w:ilvl="1">
+      <w:start w:val="1"/>
+      <w:numFmt w:val="bullet"/>
+      <w:lvlText w:val="o"/>
+      <w:lvlJc w:val="left"/>
+      <w:pPr>
+        <w:ind w:left="1440" w:hanging="360"/>
+      </w:pPr>
+      <w:rPr>
+        <w:rFonts w:hint="default" w:ascii="Courier New" w:hAnsi="Courier New"/>
+      </w:rPr>
+    </w:lvl>
+    <w:lvl xmlns:w="http://schemas.openxmlformats.org/wordprocessingml/2006/main" w:ilvl="2">
+      <w:start w:val="1"/>
+      <w:numFmt w:val="bullet"/>
+      <w:lvlText w:val=""/>
+      <w:lvlJc w:val="left"/>
+      <w:pPr>
+        <w:ind w:left="2160" w:hanging="360"/>
+      </w:pPr>
+      <w:rPr>
+        <w:rFonts w:hint="default" w:ascii="Wingdings" w:hAnsi="Wingdings"/>
+      </w:rPr>
+    </w:lvl>
+    <w:lvl xmlns:w="http://schemas.openxmlformats.org/wordprocessingml/2006/main" w:ilvl="3">
+      <w:start w:val="1"/>
+      <w:numFmt w:val="bullet"/>
+      <w:lvlText w:val=""/>
+      <w:lvlJc w:val="left"/>
+      <w:pPr>
+        <w:ind w:left="2880" w:hanging="360"/>
+      </w:pPr>
+      <w:rPr>
+        <w:rFonts w:hint="default" w:ascii="Symbol" w:hAnsi="Symbol"/>
+      </w:rPr>
+    </w:lvl>
+    <w:lvl xmlns:w="http://schemas.openxmlformats.org/wordprocessingml/2006/main" w:ilvl="4">
+      <w:start w:val="1"/>
+      <w:numFmt w:val="bullet"/>
+      <w:lvlText w:val="o"/>
+      <w:lvlJc w:val="left"/>
+      <w:pPr>
+        <w:ind w:left="3600" w:hanging="360"/>
+      </w:pPr>
+      <w:rPr>
+        <w:rFonts w:hint="default" w:ascii="Courier New" w:hAnsi="Courier New"/>
+      </w:rPr>
+    </w:lvl>
+    <w:lvl xmlns:w="http://schemas.openxmlformats.org/wordprocessingml/2006/main" w:ilvl="5">
+      <w:start w:val="1"/>
+      <w:numFmt w:val="bullet"/>
+      <w:lvlText w:val=""/>
+      <w:lvlJc w:val="left"/>
+      <w:pPr>
+        <w:ind w:left="4320" w:hanging="360"/>
+      </w:pPr>
+      <w:rPr>
+        <w:rFonts w:hint="default" w:ascii="Wingdings" w:hAnsi="Wingdings"/>
+      </w:rPr>
+    </w:lvl>
+    <w:lvl xmlns:w="http://schemas.openxmlformats.org/wordprocessingml/2006/main" w:ilvl="6">
+      <w:start w:val="1"/>
+      <w:numFmt w:val="bullet"/>
+      <w:lvlText w:val=""/>
+      <w:lvlJc w:val="left"/>
+      <w:pPr>
+        <w:ind w:left="5040" w:hanging="360"/>
+      </w:pPr>
+      <w:rPr>
+        <w:rFonts w:hint="default" w:ascii="Symbol" w:hAnsi="Symbol"/>
+      </w:rPr>
+    </w:lvl>
+    <w:lvl xmlns:w="http://schemas.openxmlformats.org/wordprocessingml/2006/main" w:ilvl="7">
+      <w:start w:val="1"/>
+      <w:numFmt w:val="bullet"/>
+      <w:lvlText w:val="o"/>
+      <w:lvlJc w:val="left"/>
+      <w:pPr>
+        <w:ind w:left="5760" w:hanging="360"/>
+      </w:pPr>
+      <w:rPr>
+        <w:rFonts w:hint="default" w:ascii="Courier New" w:hAnsi="Courier New"/>
+      </w:rPr>
+    </w:lvl>
+    <w:lvl xmlns:w="http://schemas.openxmlformats.org/wordprocessingml/2006/main" w:ilvl="8">
+      <w:start w:val="1"/>
+      <w:numFmt w:val="bullet"/>
+      <w:lvlText w:val=""/>
+      <w:lvlJc w:val="left"/>
+      <w:pPr>
+        <w:ind w:left="6480" w:hanging="360"/>
+      </w:pPr>
+      <w:rPr>
+        <w:rFonts w:hint="default" w:ascii="Wingdings" w:hAnsi="Wingdings"/>
+      </w:rPr>
+    </w:lvl>
+  </w:abstractNum>
   <w:abstractNum xmlns:w="http://schemas.openxmlformats.org/wordprocessingml/2006/main" w:abstractNumId="6">
     <w:nsid w:val="5af613f9"/>
     <w:multiLevelType xmlns:w="http://schemas.openxmlformats.org/wordprocessingml/2006/main" w:val="hybridMultilevel"/>
@@ -1966,7 +2546,7 @@
     <w:nsid w:val="76C06AD9"/>
     <w:multiLevelType w:val="hybridMultilevel"/>
     <w:tmpl w:val="AF144518"/>
-    <w:lvl w:ilvl="0" w:tplc="915A9760">
+    <w:lvl w:ilvl="0">
       <w:start w:val="1"/>
       <w:numFmt w:val="bullet"/>
       <w:pStyle w:val="BulletedList"/>
@@ -2103,6 +2683,18 @@
       </w:rPr>
     </w:lvl>
   </w:abstractNum>
+  <w:num w:numId="11">
+    <w:abstractNumId w:val="10"/>
+  </w:num>
+  <w:num w:numId="10">
+    <w:abstractNumId w:val="9"/>
+  </w:num>
+  <w:num w:numId="9">
+    <w:abstractNumId w:val="8"/>
+  </w:num>
+  <w:num w:numId="8">
+    <w:abstractNumId w:val="7"/>
+  </w:num>
   <w:num w:numId="7">
     <w:abstractNumId w:val="6"/>
   </w:num>
@@ -2720,6 +3312,18 @@
       <w:szCs w:val="22"/>
     </w:rPr>
   </w:style>
+  <w:style w:type="paragraph" w:styleId="ListParagraph">
+    <w:uiPriority w:val="34"/>
+    <w:name w:val="List Paragraph"/>
+    <w:basedOn w:val="Normal"/>
+    <w:qFormat/>
+    <w:rsid w:val="5242472F"/>
+    <w:pPr>
+      <w:spacing/>
+      <w:ind w:left="720"/>
+      <w:contextualSpacing/>
+    </w:pPr>
+  </w:style>
 </w:styles>
 </file>
 

</xml_diff>